<commit_message>
added reverse engineering data
</commit_message>
<xml_diff>
--- a/tools/Visual Paradigm License.docx
+++ b/tools/Visual Paradigm License.docx
@@ -3,6 +3,13 @@
 <w:document xmlns:wpc="http://schemas.microsoft.com/office/word/2010/wordprocessingCanvas" xmlns:mc="http://schemas.openxmlformats.org/markup-compatibility/2006" xmlns:o="urn:schemas-microsoft-com:office:office" xmlns:r="http://schemas.openxmlformats.org/officeDocument/2006/relationships" xmlns:m="http://schemas.openxmlformats.org/officeDocument/2006/math" xmlns:v="urn:schemas-microsoft-com:vml" xmlns:wp14="http://schemas.microsoft.com/office/word/2010/wordprocessingDrawing" xmlns:wp="http://schemas.openxmlformats.org/drawingml/2006/wordprocessingDrawing" xmlns:w10="urn:schemas-microsoft-com:office:word" xmlns:w="http://schemas.openxmlformats.org/wordprocessingml/2006/main" xmlns:w14="http://schemas.microsoft.com/office/word/2010/wordml" xmlns:w15="http://schemas.microsoft.com/office/word/2012/wordml" xmlns:wpg="http://schemas.microsoft.com/office/word/2010/wordprocessingGroup" xmlns:wpi="http://schemas.microsoft.com/office/word/2010/wordprocessingInk" xmlns:wne="http://schemas.microsoft.com/office/word/2006/wordml" xmlns:wps="http://schemas.microsoft.com/office/word/2010/wordprocessingShape" mc:Ignorable="w14 w15 wp14">
   <w:body>
     <w:p>
+      <w:pPr>
+        <w:rPr>
+          <w:color w:val="000000"/>
+          <w:sz w:val="27"/>
+          <w:szCs w:val="27"/>
+        </w:rPr>
+      </w:pPr>
       <w:r>
         <w:rPr>
           <w:color w:val="000000"/>
@@ -29,6 +36,295 @@
         <w:br/>
         <w:t>Expiry Date: 2018-06-28</w:t>
       </w:r>
+    </w:p>
+    <w:p>
+      <w:pPr>
+        <w:rPr>
+          <w:color w:val="000000"/>
+          <w:sz w:val="27"/>
+          <w:szCs w:val="27"/>
+        </w:rPr>
+      </w:pPr>
+    </w:p>
+    <w:tbl>
+      <w:tblPr>
+        <w:tblW w:w="0" w:type="auto"/>
+        <w:tblBorders>
+          <w:top w:val="single" w:sz="2" w:space="0" w:color="A3A3A3"/>
+          <w:left w:val="single" w:sz="2" w:space="0" w:color="A3A3A3"/>
+          <w:bottom w:val="single" w:sz="2" w:space="0" w:color="A3A3A3"/>
+          <w:right w:val="single" w:sz="2" w:space="0" w:color="A3A3A3"/>
+        </w:tblBorders>
+        <w:tblCellMar>
+          <w:left w:w="0" w:type="dxa"/>
+          <w:right w:w="0" w:type="dxa"/>
+        </w:tblCellMar>
+        <w:tblLook w:val="04A0" w:firstRow="1" w:lastRow="0" w:firstColumn="1" w:lastColumn="0" w:noHBand="0" w:noVBand="1"/>
+        <w:tblCaption w:val=""/>
+        <w:tblDescription w:val=""/>
+      </w:tblPr>
+      <w:tblGrid>
+        <w:gridCol w:w="2082"/>
+        <w:gridCol w:w="6571"/>
+      </w:tblGrid>
+      <w:tr>
+        <w:tc>
+          <w:tcPr>
+            <w:tcW w:w="2055" w:type="dxa"/>
+            <w:tcBorders>
+              <w:top w:val="nil"/>
+              <w:left w:val="nil"/>
+              <w:bottom w:val="nil"/>
+              <w:right w:val="nil"/>
+            </w:tcBorders>
+            <w:tcMar>
+              <w:top w:w="80" w:type="dxa"/>
+              <w:left w:w="80" w:type="dxa"/>
+              <w:bottom w:w="80" w:type="dxa"/>
+              <w:right w:w="80" w:type="dxa"/>
+            </w:tcMar>
+            <w:hideMark/>
+          </w:tcPr>
+          <w:p>
+            <w:pPr>
+              <w:spacing w:after="0" w:line="240" w:lineRule="auto"/>
+              <w:rPr>
+                <w:rFonts w:ascii="Arial" w:eastAsia="Times New Roman" w:hAnsi="Arial" w:cs="Arial"/>
+                <w:color w:val="000000"/>
+                <w:sz w:val="24"/>
+                <w:szCs w:val="24"/>
+              </w:rPr>
+            </w:pPr>
+            <w:r>
+              <w:rPr>
+                <w:rFonts w:ascii="Arial" w:eastAsia="Times New Roman" w:hAnsi="Arial" w:cs="Arial"/>
+                <w:color w:val="000000"/>
+                <w:sz w:val="24"/>
+                <w:szCs w:val="24"/>
+              </w:rPr>
+              <w:t>Product:</w:t>
+            </w:r>
+          </w:p>
+        </w:tc>
+        <w:tc>
+          <w:tcPr>
+            <w:tcW w:w="6499" w:type="dxa"/>
+            <w:tcBorders>
+              <w:top w:val="nil"/>
+              <w:left w:val="nil"/>
+              <w:bottom w:val="nil"/>
+              <w:right w:val="nil"/>
+            </w:tcBorders>
+            <w:tcMar>
+              <w:top w:w="80" w:type="dxa"/>
+              <w:left w:w="80" w:type="dxa"/>
+              <w:bottom w:w="80" w:type="dxa"/>
+              <w:right w:w="80" w:type="dxa"/>
+            </w:tcMar>
+            <w:hideMark/>
+          </w:tcPr>
+          <w:p>
+            <w:pPr>
+              <w:spacing w:after="0" w:line="240" w:lineRule="auto"/>
+              <w:rPr>
+                <w:rFonts w:ascii="Arial" w:eastAsia="Times New Roman" w:hAnsi="Arial" w:cs="Arial"/>
+                <w:color w:val="000000"/>
+                <w:sz w:val="24"/>
+                <w:szCs w:val="24"/>
+              </w:rPr>
+            </w:pPr>
+            <w:r>
+              <w:rPr>
+                <w:rFonts w:ascii="Arial" w:eastAsia="Times New Roman" w:hAnsi="Arial" w:cs="Arial"/>
+                <w:color w:val="000000"/>
+                <w:sz w:val="24"/>
+                <w:szCs w:val="24"/>
+              </w:rPr>
+              <w:t>Visual Paradigm Standard 15.0</w:t>
+            </w:r>
+          </w:p>
+        </w:tc>
+      </w:tr>
+      <w:tr>
+        <w:tc>
+          <w:tcPr>
+            <w:tcW w:w="2082" w:type="dxa"/>
+            <w:tcBorders>
+              <w:top w:val="nil"/>
+              <w:left w:val="nil"/>
+              <w:bottom w:val="nil"/>
+              <w:right w:val="nil"/>
+            </w:tcBorders>
+            <w:tcMar>
+              <w:top w:w="80" w:type="dxa"/>
+              <w:left w:w="80" w:type="dxa"/>
+              <w:bottom w:w="80" w:type="dxa"/>
+              <w:right w:w="80" w:type="dxa"/>
+            </w:tcMar>
+            <w:hideMark/>
+          </w:tcPr>
+          <w:p>
+            <w:pPr>
+              <w:spacing w:after="0" w:line="240" w:lineRule="auto"/>
+              <w:rPr>
+                <w:rFonts w:ascii="Arial" w:eastAsia="Times New Roman" w:hAnsi="Arial" w:cs="Arial"/>
+                <w:color w:val="000000"/>
+                <w:sz w:val="24"/>
+                <w:szCs w:val="24"/>
+              </w:rPr>
+            </w:pPr>
+            <w:r>
+              <w:rPr>
+                <w:rFonts w:ascii="Arial" w:eastAsia="Times New Roman" w:hAnsi="Arial" w:cs="Arial"/>
+                <w:color w:val="000000"/>
+                <w:sz w:val="24"/>
+                <w:szCs w:val="24"/>
+              </w:rPr>
+              <w:t>Activation Code:</w:t>
+            </w:r>
+          </w:p>
+        </w:tc>
+        <w:tc>
+          <w:tcPr>
+            <w:tcW w:w="6571" w:type="dxa"/>
+            <w:tcBorders>
+              <w:top w:val="nil"/>
+              <w:left w:val="nil"/>
+              <w:bottom w:val="nil"/>
+              <w:right w:val="nil"/>
+            </w:tcBorders>
+            <w:tcMar>
+              <w:top w:w="80" w:type="dxa"/>
+              <w:left w:w="80" w:type="dxa"/>
+              <w:bottom w:w="80" w:type="dxa"/>
+              <w:right w:w="80" w:type="dxa"/>
+            </w:tcMar>
+            <w:hideMark/>
+          </w:tcPr>
+          <w:p>
+            <w:pPr>
+              <w:spacing w:after="0" w:line="240" w:lineRule="auto"/>
+              <w:rPr>
+                <w:rFonts w:ascii="Arial" w:eastAsia="Times New Roman" w:hAnsi="Arial" w:cs="Arial"/>
+                <w:sz w:val="24"/>
+                <w:szCs w:val="24"/>
+              </w:rPr>
+            </w:pPr>
+            <w:r>
+              <w:rPr>
+                <w:rFonts w:ascii="Arial" w:eastAsia="Times New Roman" w:hAnsi="Arial" w:cs="Arial"/>
+                <w:color w:val="000000"/>
+                <w:sz w:val="24"/>
+                <w:szCs w:val="24"/>
+              </w:rPr>
+              <w:t>R5854-A4899-E273N-R8D87-</w:t>
+            </w:r>
+            <w:proofErr w:type="gramStart"/>
+            <w:r>
+              <w:rPr>
+                <w:rFonts w:ascii="Arial" w:eastAsia="Times New Roman" w:hAnsi="Arial" w:cs="Arial"/>
+                <w:color w:val="000000"/>
+                <w:sz w:val="24"/>
+                <w:szCs w:val="24"/>
+              </w:rPr>
+              <w:t>5R34F</w:t>
+            </w:r>
+            <w:proofErr w:type="gramEnd"/>
+            <w:hyperlink r:id="rId4" w:history="1">
+              <w:r>
+                <w:rPr>
+                  <w:rFonts w:ascii="Arial" w:eastAsia="Times New Roman" w:hAnsi="Arial" w:cs="Arial"/>
+                  <w:color w:val="0000FF"/>
+                  <w:sz w:val="24"/>
+                  <w:szCs w:val="24"/>
+                  <w:u w:val="single"/>
+                </w:rPr>
+                <w:t>[How to use this code?]</w:t>
+              </w:r>
+            </w:hyperlink>
+          </w:p>
+        </w:tc>
+      </w:tr>
+      <w:tr>
+        <w:tc>
+          <w:tcPr>
+            <w:tcW w:w="2055" w:type="dxa"/>
+            <w:tcBorders>
+              <w:top w:val="nil"/>
+              <w:left w:val="nil"/>
+              <w:bottom w:val="nil"/>
+              <w:right w:val="nil"/>
+            </w:tcBorders>
+            <w:tcMar>
+              <w:top w:w="80" w:type="dxa"/>
+              <w:left w:w="80" w:type="dxa"/>
+              <w:bottom w:w="80" w:type="dxa"/>
+              <w:right w:w="80" w:type="dxa"/>
+            </w:tcMar>
+            <w:hideMark/>
+          </w:tcPr>
+          <w:p>
+            <w:pPr>
+              <w:spacing w:after="0" w:line="240" w:lineRule="auto"/>
+              <w:rPr>
+                <w:rFonts w:ascii="Arial" w:eastAsia="Times New Roman" w:hAnsi="Arial" w:cs="Arial"/>
+                <w:color w:val="000000"/>
+                <w:sz w:val="24"/>
+                <w:szCs w:val="24"/>
+              </w:rPr>
+            </w:pPr>
+            <w:r>
+              <w:rPr>
+                <w:rFonts w:ascii="Arial" w:eastAsia="Times New Roman" w:hAnsi="Arial" w:cs="Arial"/>
+                <w:color w:val="000000"/>
+                <w:sz w:val="24"/>
+                <w:szCs w:val="24"/>
+              </w:rPr>
+              <w:t>Expiry Date:</w:t>
+            </w:r>
+          </w:p>
+        </w:tc>
+        <w:tc>
+          <w:tcPr>
+            <w:tcW w:w="6499" w:type="dxa"/>
+            <w:tcBorders>
+              <w:top w:val="nil"/>
+              <w:left w:val="nil"/>
+              <w:bottom w:val="nil"/>
+              <w:right w:val="nil"/>
+            </w:tcBorders>
+            <w:tcMar>
+              <w:top w:w="80" w:type="dxa"/>
+              <w:left w:w="80" w:type="dxa"/>
+              <w:bottom w:w="80" w:type="dxa"/>
+              <w:right w:w="80" w:type="dxa"/>
+            </w:tcMar>
+            <w:hideMark/>
+          </w:tcPr>
+          <w:p>
+            <w:pPr>
+              <w:spacing w:after="0" w:line="240" w:lineRule="auto"/>
+              <w:rPr>
+                <w:rFonts w:ascii="Arial" w:eastAsia="Times New Roman" w:hAnsi="Arial" w:cs="Arial"/>
+                <w:color w:val="000000"/>
+                <w:sz w:val="24"/>
+                <w:szCs w:val="24"/>
+              </w:rPr>
+            </w:pPr>
+            <w:r>
+              <w:rPr>
+                <w:rFonts w:ascii="Arial" w:eastAsia="Times New Roman" w:hAnsi="Arial" w:cs="Arial"/>
+                <w:color w:val="000000"/>
+                <w:sz w:val="24"/>
+                <w:szCs w:val="24"/>
+              </w:rPr>
+              <w:t>2018-06-28</w:t>
+            </w:r>
+          </w:p>
+        </w:tc>
+      </w:tr>
+    </w:tbl>
+    <w:p>
       <w:bookmarkStart w:id="0" w:name="_GoBack"/>
       <w:bookmarkEnd w:id="0"/>
     </w:p>
@@ -463,6 +759,34 @@
     <w:semiHidden/>
     <w:unhideWhenUsed/>
   </w:style>
+  <w:style w:type="paragraph" w:styleId="NormalWeb">
+    <w:name w:val="Normal (Web)"/>
+    <w:basedOn w:val="Normal"/>
+    <w:uiPriority w:val="99"/>
+    <w:semiHidden/>
+    <w:unhideWhenUsed/>
+    <w:rsid w:val="000078D0"/>
+    <w:pPr>
+      <w:spacing w:before="100" w:beforeAutospacing="1" w:after="100" w:afterAutospacing="1" w:line="240" w:lineRule="auto"/>
+    </w:pPr>
+    <w:rPr>
+      <w:rFonts w:ascii="Times New Roman" w:eastAsia="Times New Roman" w:hAnsi="Times New Roman" w:cs="Times New Roman"/>
+      <w:sz w:val="24"/>
+      <w:szCs w:val="24"/>
+    </w:rPr>
+  </w:style>
+  <w:style w:type="character" w:styleId="Hyperlink">
+    <w:name w:val="Hyperlink"/>
+    <w:basedOn w:val="DefaultParagraphFont"/>
+    <w:uiPriority w:val="99"/>
+    <w:semiHidden/>
+    <w:unhideWhenUsed/>
+    <w:rsid w:val="000078D0"/>
+    <w:rPr>
+      <w:color w:val="0000FF"/>
+      <w:u w:val="single"/>
+    </w:rPr>
+  </w:style>
 </w:styles>
 </file>
 

</xml_diff>